<commit_message>
2025-02-11 - rework scenario 02
</commit_message>
<xml_diff>
--- a/01 - Documents and Preparation/02 - Handout for Practice Exercises.docx
+++ b/01 - Documents and Preparation/02 - Handout for Practice Exercises.docx
@@ -64,12 +64,14 @@
         <w:rPr>
           <w:rFonts w:cs="Arial"/>
           <w:b/>
+          <w:lang w:val="en-US"/>
         </w:rPr>
       </w:pPr>
       <w:r>
         <w:rPr>
           <w:rFonts w:cs="Arial"/>
           <w:b/>
+          <w:lang w:val="en-US"/>
         </w:rPr>
         <w:t>Autor:</w:t>
       </w:r>
@@ -77,6 +79,7 @@
         <w:rPr>
           <w:rFonts w:cs="Arial"/>
           <w:b/>
+          <w:lang w:val="en-US"/>
         </w:rPr>
         <w:tab/>
       </w:r>
@@ -84,6 +87,7 @@
         <w:rPr>
           <w:rFonts w:cs="Arial"/>
           <w:b/>
+          <w:lang w:val="en-US"/>
         </w:rPr>
         <w:t>Uwe Ricken</w:t>
       </w:r>
@@ -96,12 +100,14 @@
         <w:rPr>
           <w:rFonts w:cs="Arial"/>
           <w:b/>
+          <w:lang w:val="en-US"/>
         </w:rPr>
       </w:pPr>
       <w:r>
         <w:rPr>
           <w:rFonts w:cs="Arial"/>
           <w:b/>
+          <w:lang w:val="en-US"/>
         </w:rPr>
         <w:t>Version:</w:t>
       </w:r>
@@ -109,6 +115,7 @@
         <w:rPr>
           <w:rFonts w:cs="Arial"/>
           <w:b/>
+          <w:lang w:val="en-US"/>
         </w:rPr>
         <w:tab/>
         <w:t>1.00</w:t>
@@ -437,6 +444,7 @@
           <w:docPartUnique/>
         </w:docPartObj>
       </w:sdtPr>
+      <w:sdtEndPr/>
       <w:sdtContent>
         <w:p>
           <w:pPr>
@@ -1065,6 +1073,7 @@
     </w:p>
     <w:p>
       <w:pPr>
+        <w:jc w:val="right"/>
         <w:rPr>
           <w:lang w:val="en-US"/>
         </w:rPr>
@@ -1086,6 +1095,68 @@
           <w:lang w:val="en-US"/>
         </w:rPr>
         <w:t>.</w:t>
+      </w:r>
+    </w:p>
+    <w:p>
+      <w:pPr>
+        <w:rPr>
+          <w:lang w:val="en-US"/>
+        </w:rPr>
+      </w:pPr>
+      <w:r>
+        <w:rPr>
+          <w:lang w:val="en-US"/>
+        </w:rPr>
+        <w:t>In the "</w:t>
+      </w:r>
+      <w:r>
+        <w:rPr>
+          <w:lang w:val="en-US"/>
+        </w:rPr>
+        <w:t xml:space="preserve"> </w:t>
+      </w:r>
+      <w:r>
+        <w:rPr>
+          <w:lang w:val="en-US"/>
+        </w:rPr>
+        <w:t>Accelerate your T-SQL Code</w:t>
+      </w:r>
+      <w:r>
+        <w:rPr>
+          <w:lang w:val="en-US"/>
+        </w:rPr>
+        <w:t xml:space="preserve"> </w:t>
+      </w:r>
+      <w:r>
+        <w:rPr>
+          <w:lang w:val="en-US"/>
+        </w:rPr>
+        <w:t>" workshop, participants will engage in hands-on exercises designed to elevate their T-SQL coding skills through real-world scenarios and performance improvement techniques.</w:t>
+      </w:r>
+    </w:p>
+    <w:p>
+      <w:pPr>
+        <w:rPr>
+          <w:lang w:val="en-US"/>
+        </w:rPr>
+      </w:pPr>
+      <w:r>
+        <w:rPr>
+          <w:lang w:val="en-US"/>
+        </w:rPr>
+        <w:t xml:space="preserve">This session aims to identify and resolve common anti-patterns that hinder T-SQL performance. Attendees will work on 4 to 6 practical exercises that illustrate typical pitfalls and demonstrate best practices for optimizing </w:t>
+      </w:r>
+      <w:r>
+        <w:rPr>
+          <w:lang w:val="en-US"/>
+        </w:rPr>
+        <w:t>TSQL</w:t>
+      </w:r>
+      <w:r>
+        <w:rPr>
+          <w:lang w:val="en-US"/>
+        </w:rPr>
+        <w:t xml:space="preserve"> code. Through these exercises, participants will gain a deeper understanding of query optimization, indexing strategies, and efficient data retrieval methods. The workshop will also cover the importance of avoiding costly operations such as excessive joins, subqueries, and non-sargable predicates. By the end of the session, participants will be equipped with the knowledge and skills to write more efficient, scalable, and maintainable T-SQL code.</w:t>
       </w:r>
     </w:p>
     <w:p>
@@ -1203,6 +1274,7 @@
       </w:pPr>
       <w:r>
         <w:rPr>
+          <w:noProof/>
           <w:lang w:val="en-US"/>
         </w:rPr>
         <w:drawing>
@@ -1930,6 +2002,970 @@
           <w:lang w:val="en-US"/>
         </w:rPr>
         <w:t>Follow the instructions of the Trainer / Speaker</w:t>
+      </w:r>
+    </w:p>
+    <w:p>
+      <w:pPr>
+        <w:keepLines w:val="0"/>
+        <w:spacing w:after="0"/>
+        <w:rPr>
+          <w:rFonts w:ascii="Cambria" w:hAnsi="Cambria"/>
+          <w:b/>
+          <w:bCs/>
+          <w:color w:val="365F91"/>
+          <w:sz w:val="28"/>
+          <w:szCs w:val="28"/>
+          <w:lang w:val="en-US"/>
+        </w:rPr>
+      </w:pPr>
+      <w:r>
+        <w:rPr>
+          <w:lang w:val="en-US"/>
+        </w:rPr>
+        <w:br w:type="page"/>
+      </w:r>
+    </w:p>
+    <w:p>
+      <w:pPr>
+        <w:pStyle w:val="berschrift1"/>
+        <w:rPr>
+          <w:lang w:val="en-US"/>
+        </w:rPr>
+      </w:pPr>
+      <w:r>
+        <w:rPr>
+          <w:lang w:val="en-US"/>
+        </w:rPr>
+        <w:lastRenderedPageBreak/>
+        <w:t>Scenario #1</w:t>
+      </w:r>
+    </w:p>
+    <w:p>
+      <w:pPr>
+        <w:pStyle w:val="berschrift2"/>
+        <w:rPr>
+          <w:lang w:val="en-US"/>
+        </w:rPr>
+      </w:pPr>
+      <w:r>
+        <w:rPr>
+          <w:lang w:val="en-US"/>
+        </w:rPr>
+        <w:t>Problem</w:t>
+      </w:r>
+      <w:r>
+        <w:rPr>
+          <w:lang w:val="en-US"/>
+        </w:rPr>
+        <w:t xml:space="preserve"> / D</w:t>
+      </w:r>
+      <w:r>
+        <w:rPr>
+          <w:lang w:val="en-US"/>
+        </w:rPr>
+        <w:t>escription:</w:t>
+      </w:r>
+    </w:p>
+    <w:p>
+      <w:pPr>
+        <w:rPr>
+          <w:lang w:val="en-US"/>
+        </w:rPr>
+      </w:pPr>
+      <w:r>
+        <w:rPr>
+          <w:lang w:val="en-US"/>
+        </w:rPr>
+        <w:t>The development team love to work with user defined functions (UDF).</w:t>
+      </w:r>
+    </w:p>
+    <w:p>
+      <w:pPr>
+        <w:rPr>
+          <w:lang w:val="en-US"/>
+        </w:rPr>
+      </w:pPr>
+      <w:r>
+        <w:rPr>
+          <w:lang w:val="en-US"/>
+        </w:rPr>
+        <w:t>So they decided to create an UDF which calculates the status of any customer by year.</w:t>
+      </w:r>
+    </w:p>
+    <w:p>
+      <w:pPr>
+        <w:rPr>
+          <w:lang w:val="en-US"/>
+        </w:rPr>
+      </w:pPr>
+      <w:r>
+        <w:rPr>
+          <w:lang w:val="en-US"/>
+        </w:rPr>
+        <w:t>The calculation is a simple math:</w:t>
+      </w:r>
+    </w:p>
+    <w:p>
+      <w:pPr>
+        <w:pStyle w:val="Aufzhlungszeichen"/>
+        <w:rPr>
+          <w:lang w:val="en-US"/>
+        </w:rPr>
+      </w:pPr>
+      <w:r>
+        <w:rPr>
+          <w:lang w:val="en-US"/>
+        </w:rPr>
+        <w:t>A customer: More or equal than 20 orders in a given year</w:t>
+      </w:r>
+    </w:p>
+    <w:p>
+      <w:pPr>
+        <w:pStyle w:val="Aufzhlungszeichen"/>
+        <w:rPr>
+          <w:lang w:val="en-US"/>
+        </w:rPr>
+      </w:pPr>
+      <w:r>
+        <w:rPr>
+          <w:lang w:val="en-US"/>
+        </w:rPr>
+        <w:t>B customer: 10 - 19 orders for a given year</w:t>
+      </w:r>
+    </w:p>
+    <w:p>
+      <w:pPr>
+        <w:pStyle w:val="Aufzhlungszeichen"/>
+        <w:rPr>
+          <w:lang w:val="en-US"/>
+        </w:rPr>
+      </w:pPr>
+      <w:r>
+        <w:rPr>
+          <w:lang w:val="en-US"/>
+        </w:rPr>
+        <w:t>C customer: 05 - 09 orders for a given year</w:t>
+      </w:r>
+    </w:p>
+    <w:p>
+      <w:pPr>
+        <w:pStyle w:val="Aufzhlungszeichen"/>
+        <w:rPr>
+          <w:lang w:val="en-US"/>
+        </w:rPr>
+      </w:pPr>
+      <w:r>
+        <w:rPr>
+          <w:lang w:val="en-US"/>
+        </w:rPr>
+        <w:t>D customer: 01 - 04 orders for a given year</w:t>
+      </w:r>
+    </w:p>
+    <w:p>
+      <w:pPr>
+        <w:pStyle w:val="Aufzhlungszeichen"/>
+        <w:rPr>
+          <w:lang w:val="en-US"/>
+        </w:rPr>
+      </w:pPr>
+      <w:r>
+        <w:rPr>
+          <w:lang w:val="en-US"/>
+        </w:rPr>
+        <w:t>Z customer: no orders for a given year</w:t>
+      </w:r>
+    </w:p>
+    <w:p>
+      <w:pPr>
+        <w:pStyle w:val="berschrift2"/>
+        <w:rPr>
+          <w:lang w:val="en-US"/>
+        </w:rPr>
+      </w:pPr>
+      <w:r>
+        <w:rPr>
+          <w:lang w:val="en-US"/>
+        </w:rPr>
+        <w:t>Preparation</w:t>
+      </w:r>
+    </w:p>
+    <w:p>
+      <w:pPr>
+        <w:pStyle w:val="Aufzhlungszeichen"/>
+        <w:rPr>
+          <w:lang w:val="en-US"/>
+        </w:rPr>
+      </w:pPr>
+      <w:r>
+        <w:rPr>
+          <w:lang w:val="en-US"/>
+        </w:rPr>
+        <w:t xml:space="preserve">Execute </w:t>
+      </w:r>
+      <w:r>
+        <w:rPr>
+          <w:lang w:val="en-US"/>
+        </w:rPr>
+        <w:t xml:space="preserve">the </w:t>
+      </w:r>
+      <w:r>
+        <w:rPr>
+          <w:lang w:val="en-US"/>
+        </w:rPr>
+        <w:t>script “</w:t>
+      </w:r>
+      <w:r>
+        <w:rPr>
+          <w:b/>
+          <w:lang w:val="en-US"/>
+        </w:rPr>
+        <w:t>01 - scenario 01 - preparation.sql</w:t>
+      </w:r>
+      <w:r>
+        <w:rPr>
+          <w:lang w:val="en-US"/>
+        </w:rPr>
+        <w:t>”</w:t>
+      </w:r>
+      <w:r>
+        <w:rPr>
+          <w:lang w:val="en-US"/>
+        </w:rPr>
+        <w:t xml:space="preserve"> from the folder “Scenario 01” to implement all indexes and constraints</w:t>
+      </w:r>
+    </w:p>
+    <w:p>
+      <w:pPr>
+        <w:pStyle w:val="Aufzhlungszeichen"/>
+        <w:rPr>
+          <w:lang w:val="en-US"/>
+        </w:rPr>
+      </w:pPr>
+      <w:r>
+        <w:rPr>
+          <w:lang w:val="en-US"/>
+        </w:rPr>
+        <w:t>Execute the script “</w:t>
+      </w:r>
+      <w:r>
+        <w:rPr>
+          <w:b/>
+          <w:lang w:val="en-US"/>
+        </w:rPr>
+        <w:t>02 - scenario 01 - user defined function.sql</w:t>
+      </w:r>
+      <w:r>
+        <w:rPr>
+          <w:lang w:val="en-US"/>
+        </w:rPr>
+        <w:t>” from the folder “Scenario 01” to implement the user defined function</w:t>
+      </w:r>
+      <w:r>
+        <w:rPr>
+          <w:lang w:val="en-US"/>
+        </w:rPr>
+        <w:t xml:space="preserve"> [</w:t>
+      </w:r>
+      <w:r>
+        <w:rPr>
+          <w:lang w:val="en-US"/>
+        </w:rPr>
+        <w:t>dbo</w:t>
+      </w:r>
+      <w:r>
+        <w:rPr>
+          <w:lang w:val="en-US"/>
+        </w:rPr>
+        <w:t>]</w:t>
+      </w:r>
+      <w:r>
+        <w:rPr>
+          <w:lang w:val="en-US"/>
+        </w:rPr>
+        <w:t>.</w:t>
+      </w:r>
+      <w:r>
+        <w:rPr>
+          <w:lang w:val="en-US"/>
+        </w:rPr>
+        <w:t>[</w:t>
+      </w:r>
+      <w:r>
+        <w:rPr>
+          <w:lang w:val="en-US"/>
+        </w:rPr>
+        <w:t>calculate_customer_category</w:t>
+      </w:r>
+      <w:r>
+        <w:rPr>
+          <w:lang w:val="en-US"/>
+        </w:rPr>
+        <w:t>].</w:t>
+      </w:r>
+    </w:p>
+    <w:p>
+      <w:pPr>
+        <w:pStyle w:val="Aufzhlungszeichen"/>
+        <w:rPr>
+          <w:lang w:val="en-US"/>
+        </w:rPr>
+      </w:pPr>
+      <w:r>
+        <w:rPr>
+          <w:lang w:val="en-US"/>
+        </w:rPr>
+        <w:t>With the script “</w:t>
+      </w:r>
+      <w:r>
+        <w:rPr>
+          <w:b/>
+          <w:lang w:val="en-US"/>
+        </w:rPr>
+        <w:t>02 - scenario 01 - verify function.sql</w:t>
+      </w:r>
+      <w:r>
+        <w:rPr>
+          <w:lang w:val="en-US"/>
+        </w:rPr>
+        <w:t>” you can check the proper functionality of the function.</w:t>
+      </w:r>
+    </w:p>
+    <w:p>
+      <w:pPr>
+        <w:pStyle w:val="Aufzhlungszeichen"/>
+        <w:rPr>
+          <w:lang w:val="en-US"/>
+        </w:rPr>
+      </w:pPr>
+      <w:r>
+        <w:rPr>
+          <w:lang w:val="en-US"/>
+        </w:rPr>
+        <w:t>Execute the script “</w:t>
+      </w:r>
+      <w:r>
+        <w:rPr>
+          <w:b/>
+          <w:lang w:val="en-US"/>
+        </w:rPr>
+        <w:t>03 - scenario 01 - get_customer_classification.sql</w:t>
+      </w:r>
+      <w:r>
+        <w:rPr>
+          <w:lang w:val="en-US"/>
+        </w:rPr>
+        <w:t>” to create the stored procedure for t</w:t>
+      </w:r>
+      <w:r>
+        <w:rPr>
+          <w:lang w:val="en-US"/>
+        </w:rPr>
+        <w:t>h</w:t>
+      </w:r>
+      <w:r>
+        <w:rPr>
+          <w:lang w:val="en-US"/>
+        </w:rPr>
+        <w:t>e stress tests with SQLQueryStress or OSTRESS.</w:t>
+      </w:r>
+    </w:p>
+    <w:p>
+      <w:pPr>
+        <w:pStyle w:val="Aufzhlungszeichen"/>
+        <w:rPr>
+          <w:lang w:val="en-US"/>
+        </w:rPr>
+      </w:pPr>
+      <w:r>
+        <w:rPr>
+          <w:lang w:val="en-US"/>
+        </w:rPr>
+        <w:t>Start Windows Admin Center and load the template “</w:t>
+      </w:r>
+      <w:r>
+        <w:rPr>
+          <w:b/>
+          <w:lang w:val="en-US"/>
+        </w:rPr>
+        <w:t>Workshop – scenario 01.json</w:t>
+      </w:r>
+      <w:r>
+        <w:rPr>
+          <w:lang w:val="en-US"/>
+        </w:rPr>
+        <w:t>”</w:t>
+      </w:r>
+      <w:r>
+        <w:rPr>
+          <w:lang w:val="en-US"/>
+        </w:rPr>
+        <w:t xml:space="preserve"> from the folder “</w:t>
+      </w:r>
+      <w:r>
+        <w:rPr>
+          <w:b/>
+          <w:lang w:val="en-US"/>
+        </w:rPr>
+        <w:t>Windows Admin Center</w:t>
+      </w:r>
+      <w:r>
+        <w:rPr>
+          <w:lang w:val="en-US"/>
+        </w:rPr>
+        <w:t>”.</w:t>
+      </w:r>
+    </w:p>
+    <w:p>
+      <w:pPr>
+        <w:pStyle w:val="Aufzhlungszeichen"/>
+        <w:rPr>
+          <w:lang w:val="en-US"/>
+        </w:rPr>
+      </w:pPr>
+      <w:r>
+        <w:rPr>
+          <w:lang w:val="en-US"/>
+        </w:rPr>
+        <w:t xml:space="preserve">Start SQLQueryStress and load the </w:t>
+      </w:r>
+      <w:r>
+        <w:rPr>
+          <w:lang w:val="en-US"/>
+        </w:rPr>
+        <w:t>template “</w:t>
+      </w:r>
+      <w:r>
+        <w:rPr>
+          <w:b/>
+          <w:lang w:val="en-US"/>
+        </w:rPr>
+        <w:t>Workshop - scenario 01.json</w:t>
+      </w:r>
+      <w:r>
+        <w:rPr>
+          <w:lang w:val="en-US"/>
+        </w:rPr>
+        <w:t>” from the folder “SQL Query Stress”</w:t>
+      </w:r>
+      <w:r>
+        <w:rPr>
+          <w:lang w:val="en-US"/>
+        </w:rPr>
+        <w:br/>
+        <w:t>OR</w:t>
+      </w:r>
+      <w:r>
+        <w:rPr>
+          <w:lang w:val="en-US"/>
+        </w:rPr>
+        <w:br/>
+        <w:t>execute OSTRESS</w:t>
+      </w:r>
+      <w:r>
+        <w:rPr>
+          <w:lang w:val="en-US"/>
+        </w:rPr>
+        <w:t xml:space="preserve"> by executing the </w:t>
+      </w:r>
+      <w:r>
+        <w:rPr>
+          <w:lang w:val="en-US"/>
+        </w:rPr>
+        <w:t>file “scenario 01.cmd from the folder “SQL ostress”</w:t>
+      </w:r>
+    </w:p>
+    <w:p>
+      <w:pPr>
+        <w:keepLines w:val="0"/>
+        <w:spacing w:after="0"/>
+        <w:rPr>
+          <w:rFonts w:ascii="Cambria" w:hAnsi="Cambria"/>
+          <w:b/>
+          <w:bCs/>
+          <w:color w:val="365F91"/>
+          <w:sz w:val="28"/>
+          <w:szCs w:val="28"/>
+          <w:lang w:val="en-US"/>
+        </w:rPr>
+      </w:pPr>
+      <w:r>
+        <w:rPr>
+          <w:lang w:val="en-US"/>
+        </w:rPr>
+        <w:br w:type="page"/>
+      </w:r>
+    </w:p>
+    <w:p>
+      <w:pPr>
+        <w:pStyle w:val="berschrift1"/>
+        <w:rPr>
+          <w:lang w:val="en-US"/>
+        </w:rPr>
+      </w:pPr>
+      <w:r>
+        <w:rPr>
+          <w:lang w:val="en-US"/>
+        </w:rPr>
+        <w:lastRenderedPageBreak/>
+        <w:t>Scenario #2</w:t>
+      </w:r>
+    </w:p>
+    <w:p>
+      <w:pPr>
+        <w:pStyle w:val="berschrift2"/>
+        <w:rPr>
+          <w:lang w:val="en-US"/>
+        </w:rPr>
+      </w:pPr>
+      <w:r>
+        <w:rPr>
+          <w:lang w:val="en-US"/>
+        </w:rPr>
+        <w:t>Problem / Description</w:t>
+      </w:r>
+    </w:p>
+    <w:p>
+      <w:pPr>
+        <w:rPr>
+          <w:lang w:val="en-US"/>
+        </w:rPr>
+      </w:pPr>
+      <w:r>
+        <w:rPr>
+          <w:lang w:val="en-US"/>
+        </w:rPr>
+        <w:t>A software uses a table to queue jobs. Whenever a new job is to be queued,</w:t>
+      </w:r>
+    </w:p>
+    <w:p>
+      <w:pPr>
+        <w:rPr>
+          <w:lang w:val="en-US"/>
+        </w:rPr>
+      </w:pPr>
+      <w:r>
+        <w:rPr>
+          <w:lang w:val="en-US"/>
+        </w:rPr>
+        <w:t>its details are written into a table. The table grows very quickly, as up to</w:t>
+      </w:r>
+    </w:p>
+    <w:p>
+      <w:pPr>
+        <w:rPr>
+          <w:lang w:val="en-US"/>
+        </w:rPr>
+      </w:pPr>
+      <w:r>
+        <w:rPr>
+          <w:lang w:val="en-US"/>
+        </w:rPr>
+        <w:t>100,000 jobs can be scheduled in one hour.</w:t>
+      </w:r>
+    </w:p>
+    <w:p>
+      <w:pPr>
+        <w:pStyle w:val="Aufzhlungszeichen"/>
+        <w:rPr>
+          <w:lang w:val="en-US"/>
+        </w:rPr>
+      </w:pPr>
+      <w:r>
+        <w:rPr>
+          <w:lang w:val="en-US"/>
+        </w:rPr>
+        <w:t>Sometimes the table is growing very fast</w:t>
+      </w:r>
+    </w:p>
+    <w:p>
+      <w:pPr>
+        <w:pStyle w:val="Aufzhlungszeichen"/>
+        <w:rPr>
+          <w:lang w:val="en-US"/>
+        </w:rPr>
+      </w:pPr>
+      <w:r>
+        <w:rPr>
+          <w:lang w:val="en-US"/>
+        </w:rPr>
+        <w:t>The maintenance job cannot scale.</w:t>
+      </w:r>
+    </w:p>
+    <w:p>
+      <w:pPr>
+        <w:pStyle w:val="Aufzhlungszeichen"/>
+        <w:rPr>
+          <w:lang w:val="en-US"/>
+        </w:rPr>
+      </w:pPr>
+      <w:r>
+        <w:rPr>
+          <w:lang w:val="en-US"/>
+        </w:rPr>
+        <w:t>The table is growing</w:t>
+      </w:r>
+    </w:p>
+    <w:p>
+      <w:pPr>
+        <w:pStyle w:val="Aufzhlungszeichen"/>
+        <w:rPr>
+          <w:lang w:val="en-US"/>
+        </w:rPr>
+      </w:pPr>
+      <w:r>
+        <w:rPr>
+          <w:lang w:val="en-US"/>
+        </w:rPr>
+        <w:t>The system suffers from performance problems</w:t>
+      </w:r>
+    </w:p>
+    <w:p>
+      <w:pPr>
+        <w:pStyle w:val="berschrift2"/>
+        <w:rPr>
+          <w:lang w:val="en-US"/>
+        </w:rPr>
+      </w:pPr>
+      <w:r>
+        <w:rPr>
+          <w:lang w:val="en-US"/>
+        </w:rPr>
+        <w:t>Preparation</w:t>
+      </w:r>
+    </w:p>
+    <w:p>
+      <w:pPr>
+        <w:pStyle w:val="Aufzhlungszeichen"/>
+        <w:rPr>
+          <w:lang w:val="en-US"/>
+        </w:rPr>
+      </w:pPr>
+      <w:r>
+        <w:rPr>
+          <w:lang w:val="en-US"/>
+        </w:rPr>
+        <w:t>Execute the script “</w:t>
+      </w:r>
+      <w:r>
+        <w:rPr>
+          <w:b/>
+          <w:lang w:val="en-US"/>
+        </w:rPr>
+        <w:t>01 - scenario 0</w:t>
+      </w:r>
+      <w:r>
+        <w:rPr>
+          <w:b/>
+          <w:lang w:val="en-US"/>
+        </w:rPr>
+        <w:t>2</w:t>
+      </w:r>
+      <w:r>
+        <w:rPr>
+          <w:b/>
+          <w:lang w:val="en-US"/>
+        </w:rPr>
+        <w:t xml:space="preserve"> - preparation.sql</w:t>
+      </w:r>
+      <w:r>
+        <w:rPr>
+          <w:lang w:val="en-US"/>
+        </w:rPr>
+        <w:t>” from the folder “Scenario 0</w:t>
+      </w:r>
+      <w:r>
+        <w:rPr>
+          <w:lang w:val="en-US"/>
+        </w:rPr>
+        <w:t>2</w:t>
+      </w:r>
+      <w:r>
+        <w:rPr>
+          <w:lang w:val="en-US"/>
+        </w:rPr>
+        <w:t xml:space="preserve">” to implement all </w:t>
+      </w:r>
+      <w:r>
+        <w:rPr>
+          <w:lang w:val="en-US"/>
+        </w:rPr>
+        <w:t xml:space="preserve">tables, </w:t>
+      </w:r>
+      <w:r>
+        <w:rPr>
+          <w:lang w:val="en-US"/>
+        </w:rPr>
+        <w:t>indexes and constraints</w:t>
+      </w:r>
+    </w:p>
+    <w:p>
+      <w:pPr>
+        <w:pStyle w:val="Aufzhlungszeichen"/>
+        <w:rPr>
+          <w:lang w:val="en-US"/>
+        </w:rPr>
+      </w:pPr>
+      <w:r>
+        <w:rPr>
+          <w:lang w:val="en-US"/>
+        </w:rPr>
+        <w:t>Execute the script “</w:t>
+      </w:r>
+      <w:r>
+        <w:rPr>
+          <w:b/>
+          <w:lang w:val="en-US"/>
+        </w:rPr>
+        <w:t>02 - scenario 0</w:t>
+      </w:r>
+      <w:r>
+        <w:rPr>
+          <w:b/>
+          <w:lang w:val="en-US"/>
+        </w:rPr>
+        <w:t>2</w:t>
+      </w:r>
+      <w:r>
+        <w:rPr>
+          <w:b/>
+          <w:lang w:val="en-US"/>
+        </w:rPr>
+        <w:t xml:space="preserve"> </w:t>
+      </w:r>
+      <w:r>
+        <w:rPr>
+          <w:b/>
+          <w:lang w:val="en-US"/>
+        </w:rPr>
+        <w:t>–</w:t>
+      </w:r>
+      <w:r>
+        <w:rPr>
+          <w:b/>
+          <w:lang w:val="en-US"/>
+        </w:rPr>
+        <w:t xml:space="preserve"> </w:t>
+      </w:r>
+      <w:r>
+        <w:rPr>
+          <w:b/>
+          <w:lang w:val="en-US"/>
+        </w:rPr>
+        <w:t>maintenance procedure</w:t>
+      </w:r>
+      <w:r>
+        <w:rPr>
+          <w:b/>
+          <w:lang w:val="en-US"/>
+        </w:rPr>
+        <w:t>.sql</w:t>
+      </w:r>
+      <w:r>
+        <w:rPr>
+          <w:lang w:val="en-US"/>
+        </w:rPr>
+        <w:t>” from the folder “Scenario 0</w:t>
+      </w:r>
+      <w:r>
+        <w:rPr>
+          <w:lang w:val="en-US"/>
+        </w:rPr>
+        <w:t>2</w:t>
+      </w:r>
+      <w:r>
+        <w:rPr>
+          <w:lang w:val="en-US"/>
+        </w:rPr>
+        <w:t xml:space="preserve">” to implement the </w:t>
+      </w:r>
+      <w:r>
+        <w:rPr>
+          <w:lang w:val="en-US"/>
+        </w:rPr>
+        <w:t xml:space="preserve">stored procedure </w:t>
+      </w:r>
+      <w:r>
+        <w:rPr>
+          <w:lang w:val="en-US"/>
+        </w:rPr>
+        <w:t>[</w:t>
+      </w:r>
+      <w:r>
+        <w:rPr>
+          <w:lang w:val="en-US"/>
+        </w:rPr>
+        <w:t>dbo</w:t>
+      </w:r>
+      <w:r>
+        <w:rPr>
+          <w:lang w:val="en-US"/>
+        </w:rPr>
+        <w:t>]</w:t>
+      </w:r>
+      <w:r>
+        <w:rPr>
+          <w:lang w:val="en-US"/>
+        </w:rPr>
+        <w:t>.</w:t>
+      </w:r>
+      <w:r>
+        <w:rPr>
+          <w:lang w:val="en-US"/>
+        </w:rPr>
+        <w:t>[</w:t>
+      </w:r>
+      <w:r>
+        <w:rPr>
+          <w:lang w:val="en-US"/>
+        </w:rPr>
+        <w:t>jobqueue_delete</w:t>
+      </w:r>
+      <w:r>
+        <w:rPr>
+          <w:lang w:val="en-US"/>
+        </w:rPr>
+        <w:t>]</w:t>
+      </w:r>
+      <w:r>
+        <w:rPr>
+          <w:lang w:val="en-US"/>
+        </w:rPr>
+        <w:t>.</w:t>
+      </w:r>
+    </w:p>
+    <w:p>
+      <w:pPr>
+        <w:pStyle w:val="Aufzhlungszeichen"/>
+        <w:rPr>
+          <w:lang w:val="en-US"/>
+        </w:rPr>
+      </w:pPr>
+      <w:r>
+        <w:rPr>
+          <w:lang w:val="en-US"/>
+        </w:rPr>
+        <w:t>Open the script</w:t>
+      </w:r>
+      <w:r>
+        <w:rPr>
+          <w:lang w:val="en-US"/>
+        </w:rPr>
+        <w:t xml:space="preserve"> “</w:t>
+      </w:r>
+      <w:r>
+        <w:rPr>
+          <w:b/>
+          <w:lang w:val="en-US"/>
+        </w:rPr>
+        <w:t xml:space="preserve">02 - scenario 01 </w:t>
+      </w:r>
+      <w:r>
+        <w:rPr>
+          <w:b/>
+          <w:lang w:val="en-US"/>
+        </w:rPr>
+        <w:t>–</w:t>
+      </w:r>
+      <w:r>
+        <w:rPr>
+          <w:b/>
+          <w:lang w:val="en-US"/>
+        </w:rPr>
+        <w:t xml:space="preserve"> </w:t>
+      </w:r>
+      <w:r>
+        <w:rPr>
+          <w:b/>
+          <w:lang w:val="en-US"/>
+        </w:rPr>
+        <w:t>stress query</w:t>
+      </w:r>
+      <w:r>
+        <w:rPr>
+          <w:b/>
+          <w:lang w:val="en-US"/>
+        </w:rPr>
+        <w:t>.sql</w:t>
+      </w:r>
+      <w:r>
+        <w:rPr>
+          <w:lang w:val="en-US"/>
+        </w:rPr>
+        <w:t>”</w:t>
+      </w:r>
+      <w:r>
+        <w:rPr>
+          <w:lang w:val="en-US"/>
+        </w:rPr>
+        <w:t>. We need it for the upcoming tests!</w:t>
+      </w:r>
+    </w:p>
+    <w:p>
+      <w:pPr>
+        <w:pStyle w:val="Aufzhlungszeichen"/>
+        <w:rPr>
+          <w:lang w:val="en-US"/>
+        </w:rPr>
+      </w:pPr>
+      <w:r>
+        <w:rPr>
+          <w:lang w:val="en-US"/>
+        </w:rPr>
+        <w:t>Start Windows Admin Center and load the template “</w:t>
+      </w:r>
+      <w:r>
+        <w:rPr>
+          <w:b/>
+          <w:lang w:val="en-US"/>
+        </w:rPr>
+        <w:t>Workshop – scenario 0</w:t>
+      </w:r>
+      <w:r>
+        <w:rPr>
+          <w:b/>
+          <w:lang w:val="en-US"/>
+        </w:rPr>
+        <w:t>2</w:t>
+      </w:r>
+      <w:r>
+        <w:rPr>
+          <w:b/>
+          <w:lang w:val="en-US"/>
+        </w:rPr>
+        <w:t>.json</w:t>
+      </w:r>
+      <w:r>
+        <w:rPr>
+          <w:lang w:val="en-US"/>
+        </w:rPr>
+        <w:t>” from the folder “</w:t>
+      </w:r>
+      <w:r>
+        <w:rPr>
+          <w:b/>
+          <w:lang w:val="en-US"/>
+        </w:rPr>
+        <w:t>Windows Admin Center</w:t>
+      </w:r>
+      <w:r>
+        <w:rPr>
+          <w:lang w:val="en-US"/>
+        </w:rPr>
+        <w:t>”.</w:t>
+      </w:r>
+    </w:p>
+    <w:p>
+      <w:pPr>
+        <w:pStyle w:val="Aufzhlungszeichen"/>
+        <w:rPr>
+          <w:lang w:val="en-US"/>
+        </w:rPr>
+      </w:pPr>
+      <w:r>
+        <w:rPr>
+          <w:lang w:val="en-US"/>
+        </w:rPr>
+        <w:t>Execute the previously opened stress query and watch the metrics.</w:t>
       </w:r>
     </w:p>
     <w:sectPr>
@@ -2445,7 +3481,7 @@
   <w:abstractNum w:abstractNumId="0" w15:restartNumberingAfterBreak="0">
     <w:nsid w:val="FFFFFF89"/>
     <w:multiLevelType w:val="singleLevel"/>
-    <w:tmpl w:val="79181814"/>
+    <w:tmpl w:val="EE6EA3C8"/>
     <w:lvl w:ilvl="0">
       <w:start w:val="1"/>
       <w:numFmt w:val="bullet"/>

</xml_diff>

<commit_message>
2025-02-22 - Finalizing Scenario 01
</commit_message>
<xml_diff>
--- a/01 - Documents and Preparation/02 - Handout for Practice Exercises.docx
+++ b/01 - Documents and Preparation/02 - Handout for Practice Exercises.docx
@@ -246,7 +246,15 @@
           <w:b/>
           <w:lang w:val="en-US"/>
         </w:rPr>
-        <w:t>01</w:t>
+        <w:t>0</w:t>
+      </w:r>
+      <w:r>
+        <w:rPr>
+          <w:rFonts w:cs="Arial"/>
+          <w:b/>
+          <w:lang w:val="en-US"/>
+        </w:rPr>
+        <w:t>2</w:t>
       </w:r>
       <w:r>
         <w:rPr>
@@ -493,7 +501,7 @@
             </w:rPr>
             <w:fldChar w:fldCharType="separate"/>
           </w:r>
-          <w:hyperlink w:anchor="_Toc190094679" w:history="1">
+          <w:hyperlink w:anchor="_Toc191045878" w:history="1">
             <w:r>
               <w:rPr>
                 <w:rStyle w:val="Hyperlink"/>
@@ -521,7 +529,7 @@
                 <w:noProof/>
                 <w:webHidden/>
               </w:rPr>
-              <w:instrText xml:space="preserve"> PAGEREF _Toc190094679 \h </w:instrText>
+              <w:instrText xml:space="preserve"> PAGEREF _Toc191045878 \h </w:instrText>
             </w:r>
             <w:r>
               <w:rPr>
@@ -567,7 +575,7 @@
               <w14:ligatures w14:val="standardContextual"/>
             </w:rPr>
           </w:pPr>
-          <w:hyperlink w:anchor="_Toc190094680" w:history="1">
+          <w:hyperlink w:anchor="_Toc191045879" w:history="1">
             <w:r>
               <w:rPr>
                 <w:rStyle w:val="Hyperlink"/>
@@ -595,7 +603,7 @@
                 <w:noProof/>
                 <w:webHidden/>
               </w:rPr>
-              <w:instrText xml:space="preserve"> PAGEREF _Toc190094680 \h </w:instrText>
+              <w:instrText xml:space="preserve"> PAGEREF _Toc191045879 \h </w:instrText>
             </w:r>
             <w:r>
               <w:rPr>
@@ -641,7 +649,7 @@
               <w14:ligatures w14:val="standardContextual"/>
             </w:rPr>
           </w:pPr>
-          <w:hyperlink w:anchor="_Toc190094681" w:history="1">
+          <w:hyperlink w:anchor="_Toc191045880" w:history="1">
             <w:r>
               <w:rPr>
                 <w:rStyle w:val="Hyperlink"/>
@@ -669,7 +677,7 @@
                 <w:noProof/>
                 <w:webHidden/>
               </w:rPr>
-              <w:instrText xml:space="preserve"> PAGEREF _Toc190094681 \h </w:instrText>
+              <w:instrText xml:space="preserve"> PAGEREF _Toc191045880 \h </w:instrText>
             </w:r>
             <w:r>
               <w:rPr>
@@ -716,7 +724,7 @@
               <w14:ligatures w14:val="standardContextual"/>
             </w:rPr>
           </w:pPr>
-          <w:hyperlink w:anchor="_Toc190094682" w:history="1">
+          <w:hyperlink w:anchor="_Toc191045881" w:history="1">
             <w:r>
               <w:rPr>
                 <w:rStyle w:val="Hyperlink"/>
@@ -763,7 +771,7 @@
                 <w:noProof/>
                 <w:webHidden/>
               </w:rPr>
-              <w:instrText xml:space="preserve"> PAGEREF _Toc190094682 \h </w:instrText>
+              <w:instrText xml:space="preserve"> PAGEREF _Toc191045881 \h </w:instrText>
             </w:r>
             <w:r>
               <w:rPr>
@@ -783,7 +791,7 @@
                 <w:noProof/>
                 <w:webHidden/>
               </w:rPr>
-              <w:t>4</w:t>
+              <w:t>5</w:t>
             </w:r>
             <w:r>
               <w:rPr>
@@ -809,7 +817,7 @@
               <w14:ligatures w14:val="standardContextual"/>
             </w:rPr>
           </w:pPr>
-          <w:hyperlink w:anchor="_Toc190094683" w:history="1">
+          <w:hyperlink w:anchor="_Toc191045882" w:history="1">
             <w:r>
               <w:rPr>
                 <w:rStyle w:val="Hyperlink"/>
@@ -837,7 +845,7 @@
                 <w:noProof/>
                 <w:webHidden/>
               </w:rPr>
-              <w:instrText xml:space="preserve"> PAGEREF _Toc190094683 \h </w:instrText>
+              <w:instrText xml:space="preserve"> PAGEREF _Toc191045882 \h </w:instrText>
             </w:r>
             <w:r>
               <w:rPr>
@@ -857,7 +865,7 @@
                 <w:noProof/>
                 <w:webHidden/>
               </w:rPr>
-              <w:t>4</w:t>
+              <w:t>5</w:t>
             </w:r>
             <w:r>
               <w:rPr>
@@ -883,7 +891,7 @@
               <w14:ligatures w14:val="standardContextual"/>
             </w:rPr>
           </w:pPr>
-          <w:hyperlink w:anchor="_Toc190094684" w:history="1">
+          <w:hyperlink w:anchor="_Toc191045883" w:history="1">
             <w:r>
               <w:rPr>
                 <w:rStyle w:val="Hyperlink"/>
@@ -911,7 +919,7 @@
                 <w:noProof/>
                 <w:webHidden/>
               </w:rPr>
-              <w:instrText xml:space="preserve"> PAGEREF _Toc190094684 \h </w:instrText>
+              <w:instrText xml:space="preserve"> PAGEREF _Toc191045883 \h </w:instrText>
             </w:r>
             <w:r>
               <w:rPr>
@@ -931,7 +939,7 @@
                 <w:noProof/>
                 <w:webHidden/>
               </w:rPr>
-              <w:t>4</w:t>
+              <w:t>5</w:t>
             </w:r>
             <w:r>
               <w:rPr>
@@ -957,7 +965,7 @@
               <w14:ligatures w14:val="standardContextual"/>
             </w:rPr>
           </w:pPr>
-          <w:hyperlink w:anchor="_Toc190094685" w:history="1">
+          <w:hyperlink w:anchor="_Toc191045884" w:history="1">
             <w:r>
               <w:rPr>
                 <w:rStyle w:val="Hyperlink"/>
@@ -985,7 +993,7 @@
                 <w:noProof/>
                 <w:webHidden/>
               </w:rPr>
-              <w:instrText xml:space="preserve"> PAGEREF _Toc190094685 \h </w:instrText>
+              <w:instrText xml:space="preserve"> PAGEREF _Toc191045884 \h </w:instrText>
             </w:r>
             <w:r>
               <w:rPr>
@@ -1006,6 +1014,450 @@
                 <w:webHidden/>
               </w:rPr>
               <w:t>6</w:t>
+            </w:r>
+            <w:r>
+              <w:rPr>
+                <w:noProof/>
+                <w:webHidden/>
+              </w:rPr>
+              <w:fldChar w:fldCharType="end"/>
+            </w:r>
+          </w:hyperlink>
+        </w:p>
+        <w:p>
+          <w:pPr>
+            <w:pStyle w:val="Verzeichnis1"/>
+            <w:tabs>
+              <w:tab w:val="right" w:pos="9062"/>
+            </w:tabs>
+            <w:rPr>
+              <w:rFonts w:asciiTheme="minorHAnsi" w:eastAsiaTheme="minorEastAsia" w:hAnsiTheme="minorHAnsi" w:cstheme="minorBidi"/>
+              <w:noProof/>
+              <w:kern w:val="2"/>
+              <w:sz w:val="24"/>
+              <w:szCs w:val="24"/>
+              <w14:ligatures w14:val="standardContextual"/>
+            </w:rPr>
+          </w:pPr>
+          <w:hyperlink w:anchor="_Toc191045885" w:history="1">
+            <w:r>
+              <w:rPr>
+                <w:rStyle w:val="Hyperlink"/>
+                <w:noProof/>
+                <w:lang w:val="en-US"/>
+              </w:rPr>
+              <w:t>Scenario #1</w:t>
+            </w:r>
+            <w:r>
+              <w:rPr>
+                <w:noProof/>
+                <w:webHidden/>
+              </w:rPr>
+              <w:tab/>
+            </w:r>
+            <w:r>
+              <w:rPr>
+                <w:noProof/>
+                <w:webHidden/>
+              </w:rPr>
+              <w:fldChar w:fldCharType="begin"/>
+            </w:r>
+            <w:r>
+              <w:rPr>
+                <w:noProof/>
+                <w:webHidden/>
+              </w:rPr>
+              <w:instrText xml:space="preserve"> PAGEREF _Toc191045885 \h </w:instrText>
+            </w:r>
+            <w:r>
+              <w:rPr>
+                <w:noProof/>
+                <w:webHidden/>
+              </w:rPr>
+            </w:r>
+            <w:r>
+              <w:rPr>
+                <w:noProof/>
+                <w:webHidden/>
+              </w:rPr>
+              <w:fldChar w:fldCharType="separate"/>
+            </w:r>
+            <w:r>
+              <w:rPr>
+                <w:noProof/>
+                <w:webHidden/>
+              </w:rPr>
+              <w:t>7</w:t>
+            </w:r>
+            <w:r>
+              <w:rPr>
+                <w:noProof/>
+                <w:webHidden/>
+              </w:rPr>
+              <w:fldChar w:fldCharType="end"/>
+            </w:r>
+          </w:hyperlink>
+        </w:p>
+        <w:p>
+          <w:pPr>
+            <w:pStyle w:val="Verzeichnis2"/>
+            <w:tabs>
+              <w:tab w:val="right" w:pos="9062"/>
+            </w:tabs>
+            <w:rPr>
+              <w:rFonts w:asciiTheme="minorHAnsi" w:eastAsiaTheme="minorEastAsia" w:hAnsiTheme="minorHAnsi" w:cstheme="minorBidi"/>
+              <w:noProof/>
+              <w:kern w:val="2"/>
+              <w:sz w:val="24"/>
+              <w:szCs w:val="24"/>
+              <w14:ligatures w14:val="standardContextual"/>
+            </w:rPr>
+          </w:pPr>
+          <w:hyperlink w:anchor="_Toc191045886" w:history="1">
+            <w:r>
+              <w:rPr>
+                <w:rStyle w:val="Hyperlink"/>
+                <w:noProof/>
+                <w:lang w:val="en-US"/>
+              </w:rPr>
+              <w:t>Problem / Description:</w:t>
+            </w:r>
+            <w:r>
+              <w:rPr>
+                <w:noProof/>
+                <w:webHidden/>
+              </w:rPr>
+              <w:tab/>
+            </w:r>
+            <w:r>
+              <w:rPr>
+                <w:noProof/>
+                <w:webHidden/>
+              </w:rPr>
+              <w:fldChar w:fldCharType="begin"/>
+            </w:r>
+            <w:r>
+              <w:rPr>
+                <w:noProof/>
+                <w:webHidden/>
+              </w:rPr>
+              <w:instrText xml:space="preserve"> PAGEREF _Toc191045886 \h </w:instrText>
+            </w:r>
+            <w:r>
+              <w:rPr>
+                <w:noProof/>
+                <w:webHidden/>
+              </w:rPr>
+            </w:r>
+            <w:r>
+              <w:rPr>
+                <w:noProof/>
+                <w:webHidden/>
+              </w:rPr>
+              <w:fldChar w:fldCharType="separate"/>
+            </w:r>
+            <w:r>
+              <w:rPr>
+                <w:noProof/>
+                <w:webHidden/>
+              </w:rPr>
+              <w:t>7</w:t>
+            </w:r>
+            <w:r>
+              <w:rPr>
+                <w:noProof/>
+                <w:webHidden/>
+              </w:rPr>
+              <w:fldChar w:fldCharType="end"/>
+            </w:r>
+          </w:hyperlink>
+        </w:p>
+        <w:p>
+          <w:pPr>
+            <w:pStyle w:val="Verzeichnis2"/>
+            <w:tabs>
+              <w:tab w:val="right" w:pos="9062"/>
+            </w:tabs>
+            <w:rPr>
+              <w:rFonts w:asciiTheme="minorHAnsi" w:eastAsiaTheme="minorEastAsia" w:hAnsiTheme="minorHAnsi" w:cstheme="minorBidi"/>
+              <w:noProof/>
+              <w:kern w:val="2"/>
+              <w:sz w:val="24"/>
+              <w:szCs w:val="24"/>
+              <w14:ligatures w14:val="standardContextual"/>
+            </w:rPr>
+          </w:pPr>
+          <w:hyperlink w:anchor="_Toc191045887" w:history="1">
+            <w:r>
+              <w:rPr>
+                <w:rStyle w:val="Hyperlink"/>
+                <w:noProof/>
+                <w:lang w:val="en-US"/>
+              </w:rPr>
+              <w:t>Preparation</w:t>
+            </w:r>
+            <w:r>
+              <w:rPr>
+                <w:noProof/>
+                <w:webHidden/>
+              </w:rPr>
+              <w:tab/>
+            </w:r>
+            <w:r>
+              <w:rPr>
+                <w:noProof/>
+                <w:webHidden/>
+              </w:rPr>
+              <w:fldChar w:fldCharType="begin"/>
+            </w:r>
+            <w:r>
+              <w:rPr>
+                <w:noProof/>
+                <w:webHidden/>
+              </w:rPr>
+              <w:instrText xml:space="preserve"> PAGEREF _Toc191045887 \h </w:instrText>
+            </w:r>
+            <w:r>
+              <w:rPr>
+                <w:noProof/>
+                <w:webHidden/>
+              </w:rPr>
+            </w:r>
+            <w:r>
+              <w:rPr>
+                <w:noProof/>
+                <w:webHidden/>
+              </w:rPr>
+              <w:fldChar w:fldCharType="separate"/>
+            </w:r>
+            <w:r>
+              <w:rPr>
+                <w:noProof/>
+                <w:webHidden/>
+              </w:rPr>
+              <w:t>7</w:t>
+            </w:r>
+            <w:r>
+              <w:rPr>
+                <w:noProof/>
+                <w:webHidden/>
+              </w:rPr>
+              <w:fldChar w:fldCharType="end"/>
+            </w:r>
+          </w:hyperlink>
+        </w:p>
+        <w:p>
+          <w:pPr>
+            <w:pStyle w:val="Verzeichnis1"/>
+            <w:tabs>
+              <w:tab w:val="right" w:pos="9062"/>
+            </w:tabs>
+            <w:rPr>
+              <w:rFonts w:asciiTheme="minorHAnsi" w:eastAsiaTheme="minorEastAsia" w:hAnsiTheme="minorHAnsi" w:cstheme="minorBidi"/>
+              <w:noProof/>
+              <w:kern w:val="2"/>
+              <w:sz w:val="24"/>
+              <w:szCs w:val="24"/>
+              <w14:ligatures w14:val="standardContextual"/>
+            </w:rPr>
+          </w:pPr>
+          <w:hyperlink w:anchor="_Toc191045888" w:history="1">
+            <w:r>
+              <w:rPr>
+                <w:rStyle w:val="Hyperlink"/>
+                <w:noProof/>
+                <w:lang w:val="en-US"/>
+              </w:rPr>
+              <w:t>Scenario #2</w:t>
+            </w:r>
+            <w:r>
+              <w:rPr>
+                <w:noProof/>
+                <w:webHidden/>
+              </w:rPr>
+              <w:tab/>
+            </w:r>
+            <w:r>
+              <w:rPr>
+                <w:noProof/>
+                <w:webHidden/>
+              </w:rPr>
+              <w:fldChar w:fldCharType="begin"/>
+            </w:r>
+            <w:r>
+              <w:rPr>
+                <w:noProof/>
+                <w:webHidden/>
+              </w:rPr>
+              <w:instrText xml:space="preserve"> PAGEREF _Toc191045888 \h </w:instrText>
+            </w:r>
+            <w:r>
+              <w:rPr>
+                <w:noProof/>
+                <w:webHidden/>
+              </w:rPr>
+            </w:r>
+            <w:r>
+              <w:rPr>
+                <w:noProof/>
+                <w:webHidden/>
+              </w:rPr>
+              <w:fldChar w:fldCharType="separate"/>
+            </w:r>
+            <w:r>
+              <w:rPr>
+                <w:noProof/>
+                <w:webHidden/>
+              </w:rPr>
+              <w:t>8</w:t>
+            </w:r>
+            <w:r>
+              <w:rPr>
+                <w:noProof/>
+                <w:webHidden/>
+              </w:rPr>
+              <w:fldChar w:fldCharType="end"/>
+            </w:r>
+          </w:hyperlink>
+        </w:p>
+        <w:p>
+          <w:pPr>
+            <w:pStyle w:val="Verzeichnis2"/>
+            <w:tabs>
+              <w:tab w:val="right" w:pos="9062"/>
+            </w:tabs>
+            <w:rPr>
+              <w:rFonts w:asciiTheme="minorHAnsi" w:eastAsiaTheme="minorEastAsia" w:hAnsiTheme="minorHAnsi" w:cstheme="minorBidi"/>
+              <w:noProof/>
+              <w:kern w:val="2"/>
+              <w:sz w:val="24"/>
+              <w:szCs w:val="24"/>
+              <w14:ligatures w14:val="standardContextual"/>
+            </w:rPr>
+          </w:pPr>
+          <w:hyperlink w:anchor="_Toc191045889" w:history="1">
+            <w:r>
+              <w:rPr>
+                <w:rStyle w:val="Hyperlink"/>
+                <w:noProof/>
+                <w:lang w:val="en-US"/>
+              </w:rPr>
+              <w:t>Problem / Description</w:t>
+            </w:r>
+            <w:r>
+              <w:rPr>
+                <w:noProof/>
+                <w:webHidden/>
+              </w:rPr>
+              <w:tab/>
+            </w:r>
+            <w:r>
+              <w:rPr>
+                <w:noProof/>
+                <w:webHidden/>
+              </w:rPr>
+              <w:fldChar w:fldCharType="begin"/>
+            </w:r>
+            <w:r>
+              <w:rPr>
+                <w:noProof/>
+                <w:webHidden/>
+              </w:rPr>
+              <w:instrText xml:space="preserve"> PAGEREF _Toc191045889 \h </w:instrText>
+            </w:r>
+            <w:r>
+              <w:rPr>
+                <w:noProof/>
+                <w:webHidden/>
+              </w:rPr>
+            </w:r>
+            <w:r>
+              <w:rPr>
+                <w:noProof/>
+                <w:webHidden/>
+              </w:rPr>
+              <w:fldChar w:fldCharType="separate"/>
+            </w:r>
+            <w:r>
+              <w:rPr>
+                <w:noProof/>
+                <w:webHidden/>
+              </w:rPr>
+              <w:t>8</w:t>
+            </w:r>
+            <w:r>
+              <w:rPr>
+                <w:noProof/>
+                <w:webHidden/>
+              </w:rPr>
+              <w:fldChar w:fldCharType="end"/>
+            </w:r>
+          </w:hyperlink>
+        </w:p>
+        <w:p>
+          <w:pPr>
+            <w:pStyle w:val="Verzeichnis2"/>
+            <w:tabs>
+              <w:tab w:val="right" w:pos="9062"/>
+            </w:tabs>
+            <w:rPr>
+              <w:rFonts w:asciiTheme="minorHAnsi" w:eastAsiaTheme="minorEastAsia" w:hAnsiTheme="minorHAnsi" w:cstheme="minorBidi"/>
+              <w:noProof/>
+              <w:kern w:val="2"/>
+              <w:sz w:val="24"/>
+              <w:szCs w:val="24"/>
+              <w14:ligatures w14:val="standardContextual"/>
+            </w:rPr>
+          </w:pPr>
+          <w:hyperlink w:anchor="_Toc191045890" w:history="1">
+            <w:r>
+              <w:rPr>
+                <w:rStyle w:val="Hyperlink"/>
+                <w:noProof/>
+                <w:lang w:val="en-US"/>
+              </w:rPr>
+              <w:t>Preparation</w:t>
+            </w:r>
+            <w:r>
+              <w:rPr>
+                <w:noProof/>
+                <w:webHidden/>
+              </w:rPr>
+              <w:tab/>
+            </w:r>
+            <w:r>
+              <w:rPr>
+                <w:noProof/>
+                <w:webHidden/>
+              </w:rPr>
+              <w:fldChar w:fldCharType="begin"/>
+            </w:r>
+            <w:r>
+              <w:rPr>
+                <w:noProof/>
+                <w:webHidden/>
+              </w:rPr>
+              <w:instrText xml:space="preserve"> PAGEREF _Toc191045890 \h </w:instrText>
+            </w:r>
+            <w:r>
+              <w:rPr>
+                <w:noProof/>
+                <w:webHidden/>
+              </w:rPr>
+            </w:r>
+            <w:r>
+              <w:rPr>
+                <w:noProof/>
+                <w:webHidden/>
+              </w:rPr>
+              <w:fldChar w:fldCharType="separate"/>
+            </w:r>
+            <w:r>
+              <w:rPr>
+                <w:noProof/>
+                <w:webHidden/>
+              </w:rPr>
+              <w:t>8</w:t>
             </w:r>
             <w:r>
               <w:rPr>
@@ -1061,7 +1513,7 @@
           <w:lang w:val="en-US"/>
         </w:rPr>
       </w:pPr>
-      <w:bookmarkStart w:id="0" w:name="_Toc190094679"/>
+      <w:bookmarkStart w:id="0" w:name="_Toc191045878"/>
       <w:r>
         <w:rPr>
           <w:lang w:val="en-US"/>
@@ -1073,7 +1525,6 @@
     </w:p>
     <w:p>
       <w:pPr>
-        <w:jc w:val="right"/>
         <w:rPr>
           <w:lang w:val="en-US"/>
         </w:rPr>
@@ -1156,7 +1607,21 @@
         <w:rPr>
           <w:lang w:val="en-US"/>
         </w:rPr>
-        <w:t xml:space="preserve"> code. Through these exercises, participants will gain a deeper understanding of query optimization, indexing strategies, and efficient data retrieval methods. The workshop will also cover the importance of avoiding costly operations such as excessive joins, subqueries, and non-sargable predicates. By the end of the session, participants will be equipped with the knowledge and skills to write more efficient, scalable, and maintainable T-SQL code.</w:t>
+        <w:t xml:space="preserve"> code. Through these exercises, participants will gain a deeper understanding of query optimization, indexing strategies, and efficient data retrieval methods. The workshop will also cover the importance of avoiding costly operations such as excessive joins, subqueries, and non-</w:t>
+      </w:r>
+      <w:proofErr w:type="spellStart"/>
+      <w:r>
+        <w:rPr>
+          <w:lang w:val="en-US"/>
+        </w:rPr>
+        <w:t>sargable</w:t>
+      </w:r>
+      <w:proofErr w:type="spellEnd"/>
+      <w:r>
+        <w:rPr>
+          <w:lang w:val="en-US"/>
+        </w:rPr>
+        <w:t xml:space="preserve"> predicates. By the end of the session, participants will be equipped with the knowledge and skills to write more efficient, scalable, and maintainable T-SQL code.</w:t>
       </w:r>
     </w:p>
     <w:p>
@@ -1181,7 +1646,7 @@
           <w:lang w:val="en-US"/>
         </w:rPr>
       </w:pPr>
-      <w:bookmarkStart w:id="1" w:name="_Toc190094680"/>
+      <w:bookmarkStart w:id="1" w:name="_Toc191045879"/>
       <w:r>
         <w:rPr>
           <w:lang w:val="en-US"/>
@@ -1198,7 +1663,7 @@
           <w:lang w:val="en-US"/>
         </w:rPr>
       </w:pPr>
-      <w:bookmarkStart w:id="2" w:name="_Toc190094681"/>
+      <w:bookmarkStart w:id="2" w:name="_Toc191045880"/>
       <w:r>
         <w:rPr>
           <w:lang w:val="en-US"/>
@@ -1249,12 +1714,14 @@
         </w:rPr>
         <w:t>is “</w:t>
       </w:r>
+      <w:proofErr w:type="spellStart"/>
       <w:r>
         <w:rPr>
           <w:lang w:val="en-US"/>
         </w:rPr>
         <w:t>SQLServer</w:t>
       </w:r>
+      <w:proofErr w:type="spellEnd"/>
       <w:r>
         <w:rPr>
           <w:lang w:val="en-US"/>
@@ -1370,7 +1837,6 @@
           <w:lang w:val="en-US"/>
         </w:rPr>
       </w:pPr>
-      <w:bookmarkStart w:id="3" w:name="_Toc190094682"/>
       <w:r>
         <w:rPr>
           <w:lang w:val="en-US"/>
@@ -1385,6 +1851,7 @@
           <w:lang w:val="en-US"/>
         </w:rPr>
       </w:pPr>
+      <w:bookmarkStart w:id="3" w:name="_Toc191045881"/>
       <w:r>
         <w:rPr>
           <w:lang w:val="en-US"/>
@@ -1413,7 +1880,7 @@
           <w:lang w:val="en-US"/>
         </w:rPr>
       </w:pPr>
-      <w:bookmarkStart w:id="4" w:name="_Toc190094683"/>
+      <w:bookmarkStart w:id="4" w:name="_Toc191045882"/>
       <w:r>
         <w:rPr>
           <w:lang w:val="en-US"/>
@@ -1433,7 +1900,21 @@
         <w:rPr>
           <w:lang w:val="en-US"/>
         </w:rPr>
-        <w:t>Execute the script “01 – demo of Query Store – preparation.sql”</w:t>
+        <w:t xml:space="preserve">Execute the script “01 – demo of Query Store – </w:t>
+      </w:r>
+      <w:proofErr w:type="spellStart"/>
+      <w:r>
+        <w:rPr>
+          <w:lang w:val="en-US"/>
+        </w:rPr>
+        <w:t>preparation.sql</w:t>
+      </w:r>
+      <w:proofErr w:type="spellEnd"/>
+      <w:r>
+        <w:rPr>
+          <w:lang w:val="en-US"/>
+        </w:rPr>
+        <w:t>”</w:t>
       </w:r>
       <w:r>
         <w:rPr>
@@ -1445,7 +1926,21 @@
         <w:rPr>
           <w:lang w:val="en-US"/>
         </w:rPr>
-        <w:t xml:space="preserve"> on the Instance “SQLServer"</w:t>
+        <w:t xml:space="preserve"> on the Instance “</w:t>
+      </w:r>
+      <w:proofErr w:type="spellStart"/>
+      <w:r>
+        <w:rPr>
+          <w:lang w:val="en-US"/>
+        </w:rPr>
+        <w:t>SQLServer</w:t>
+      </w:r>
+      <w:proofErr w:type="spellEnd"/>
+      <w:r>
+        <w:rPr>
+          <w:lang w:val="en-US"/>
+        </w:rPr>
+        <w:t>"</w:t>
       </w:r>
       <w:r>
         <w:rPr>
@@ -1489,7 +1984,21 @@
         <w:rPr>
           <w:lang w:val="en-US"/>
         </w:rPr>
-        <w:t>01 – demo of Query Store.json” from the folder “</w:t>
+        <w:t xml:space="preserve">01 – demo of Query </w:t>
+      </w:r>
+      <w:proofErr w:type="spellStart"/>
+      <w:r>
+        <w:rPr>
+          <w:lang w:val="en-US"/>
+        </w:rPr>
+        <w:t>Store.json</w:t>
+      </w:r>
+      <w:proofErr w:type="spellEnd"/>
+      <w:r>
+        <w:rPr>
+          <w:lang w:val="en-US"/>
+        </w:rPr>
+        <w:t>” from the folder “</w:t>
       </w:r>
       <w:r>
         <w:rPr>
@@ -1541,7 +2050,35 @@
         <w:rPr>
           <w:lang w:val="en-US"/>
         </w:rPr>
-        <w:t>of Query Store – optimization.sql” from the folder “02 – performance tools” on the instance “SQLServer”</w:t>
+        <w:t xml:space="preserve">of Query Store – </w:t>
+      </w:r>
+      <w:proofErr w:type="spellStart"/>
+      <w:r>
+        <w:rPr>
+          <w:lang w:val="en-US"/>
+        </w:rPr>
+        <w:t>optimization.sql</w:t>
+      </w:r>
+      <w:proofErr w:type="spellEnd"/>
+      <w:r>
+        <w:rPr>
+          <w:lang w:val="en-US"/>
+        </w:rPr>
+        <w:t>” from the folder “02 – performance tools” on the instance “</w:t>
+      </w:r>
+      <w:proofErr w:type="spellStart"/>
+      <w:r>
+        <w:rPr>
+          <w:lang w:val="en-US"/>
+        </w:rPr>
+        <w:t>SQLServer</w:t>
+      </w:r>
+      <w:proofErr w:type="spellEnd"/>
+      <w:r>
+        <w:rPr>
+          <w:lang w:val="en-US"/>
+        </w:rPr>
+        <w:t>”</w:t>
       </w:r>
     </w:p>
     <w:p>
@@ -1591,7 +2128,7 @@
           <w:lang w:val="en-US"/>
         </w:rPr>
       </w:pPr>
-      <w:bookmarkStart w:id="5" w:name="_Toc190094684"/>
+      <w:bookmarkStart w:id="5" w:name="_Toc191045883"/>
       <w:r>
         <w:rPr>
           <w:lang w:val="en-US"/>
@@ -1611,7 +2148,21 @@
         <w:rPr>
           <w:lang w:val="en-US"/>
         </w:rPr>
-        <w:t>Execute the script “01 – demo of Windows Admin Center – preparation” from the folder “02 – performance tools” on the Instance “SQLServer”.</w:t>
+        <w:t>Execute the script “01 – demo of Windows Admin Center – preparation” from the folder “02 – performance tools” on the Instance “</w:t>
+      </w:r>
+      <w:proofErr w:type="spellStart"/>
+      <w:r>
+        <w:rPr>
+          <w:lang w:val="en-US"/>
+        </w:rPr>
+        <w:t>SQLServer</w:t>
+      </w:r>
+      <w:proofErr w:type="spellEnd"/>
+      <w:r>
+        <w:rPr>
+          <w:lang w:val="en-US"/>
+        </w:rPr>
+        <w:t>”.</w:t>
       </w:r>
     </w:p>
     <w:p>
@@ -1631,8 +2182,16 @@
         <w:rPr>
           <w:lang w:val="en-US"/>
         </w:rPr>
-        <w:t>Windows Admin Server Demo.json</w:t>
-      </w:r>
+        <w:t xml:space="preserve">Windows Admin Server </w:t>
+      </w:r>
+      <w:proofErr w:type="spellStart"/>
+      <w:r>
+        <w:rPr>
+          <w:lang w:val="en-US"/>
+        </w:rPr>
+        <w:t>Demo.json</w:t>
+      </w:r>
+      <w:proofErr w:type="spellEnd"/>
       <w:r>
         <w:rPr>
           <w:lang w:val="en-US"/>
@@ -1679,8 +2238,16 @@
         <w:rPr>
           <w:lang w:val="en-US"/>
         </w:rPr>
-        <w:t>Open Windows Admin Center and import the "Windows Admin Server Demo.json</w:t>
-      </w:r>
+        <w:t xml:space="preserve">Open Windows Admin Center and import the "Windows Admin Server </w:t>
+      </w:r>
+      <w:proofErr w:type="spellStart"/>
+      <w:r>
+        <w:rPr>
+          <w:lang w:val="en-US"/>
+        </w:rPr>
+        <w:t>Demo.json</w:t>
+      </w:r>
+      <w:proofErr w:type="spellEnd"/>
       <w:r>
         <w:rPr>
           <w:lang w:val="en-US"/>
@@ -1767,12 +2334,14 @@
         </w:rPr>
         <w:t> </w:t>
       </w:r>
+      <w:proofErr w:type="spellStart"/>
       <w:r>
         <w:rPr>
           <w:lang w:val="en-US"/>
         </w:rPr>
         <w:t>Center.json</w:t>
       </w:r>
+      <w:proofErr w:type="spellEnd"/>
       <w:r>
         <w:rPr>
           <w:lang w:val="en-US"/>
@@ -1805,7 +2374,35 @@
         <w:rPr>
           <w:lang w:val="en-US"/>
         </w:rPr>
-        <w:t>Open the script “02 – demo of Query Store – optimization.sql” from the folder “02 – performance tools” on the instance “SQLServer”</w:t>
+        <w:t xml:space="preserve">Open the script “02 – demo of Query Store – </w:t>
+      </w:r>
+      <w:proofErr w:type="spellStart"/>
+      <w:r>
+        <w:rPr>
+          <w:lang w:val="en-US"/>
+        </w:rPr>
+        <w:t>optimization.sql</w:t>
+      </w:r>
+      <w:proofErr w:type="spellEnd"/>
+      <w:r>
+        <w:rPr>
+          <w:lang w:val="en-US"/>
+        </w:rPr>
+        <w:t>” from the folder “02 – performance tools” on the instance “</w:t>
+      </w:r>
+      <w:proofErr w:type="spellStart"/>
+      <w:r>
+        <w:rPr>
+          <w:lang w:val="en-US"/>
+        </w:rPr>
+        <w:t>SQLServer</w:t>
+      </w:r>
+      <w:proofErr w:type="spellEnd"/>
+      <w:r>
+        <w:rPr>
+          <w:lang w:val="en-US"/>
+        </w:rPr>
+        <w:t>”</w:t>
       </w:r>
     </w:p>
     <w:p>
@@ -1864,7 +2461,7 @@
           <w:lang w:val="en-US"/>
         </w:rPr>
       </w:pPr>
-      <w:bookmarkStart w:id="6" w:name="_Toc190094685"/>
+      <w:bookmarkStart w:id="6" w:name="_Toc191045884"/>
       <w:r>
         <w:rPr>
           <w:lang w:val="en-US"/>
@@ -1911,8 +2508,16 @@
         <w:rPr>
           <w:lang w:val="en-US"/>
         </w:rPr>
-        <w:t>XEvent - SQL Antipatterns.sql</w:t>
-      </w:r>
+        <w:t xml:space="preserve">XEvent - SQL </w:t>
+      </w:r>
+      <w:proofErr w:type="spellStart"/>
+      <w:r>
+        <w:rPr>
+          <w:lang w:val="en-US"/>
+        </w:rPr>
+        <w:t>Antipatterns.sql</w:t>
+      </w:r>
+      <w:proofErr w:type="spellEnd"/>
       <w:r>
         <w:rPr>
           <w:lang w:val="en-US"/>
@@ -1963,8 +2568,16 @@
         <w:rPr>
           <w:lang w:val="en-US"/>
         </w:rPr>
-        <w:t>01 - SQL Antipatterns - Preparation.sql</w:t>
-      </w:r>
+        <w:t xml:space="preserve">01 - SQL Antipatterns - </w:t>
+      </w:r>
+      <w:proofErr w:type="spellStart"/>
+      <w:r>
+        <w:rPr>
+          <w:lang w:val="en-US"/>
+        </w:rPr>
+        <w:t>Preparation.sql</w:t>
+      </w:r>
+      <w:proofErr w:type="spellEnd"/>
       <w:r>
         <w:rPr>
           <w:lang w:val="en-US"/>
@@ -2032,6 +2645,7 @@
           <w:lang w:val="en-US"/>
         </w:rPr>
       </w:pPr>
+      <w:bookmarkStart w:id="7" w:name="_Toc191045885"/>
       <w:r>
         <w:rPr>
           <w:lang w:val="en-US"/>
@@ -2039,6 +2653,7 @@
         <w:lastRenderedPageBreak/>
         <w:t>Scenario #1</w:t>
       </w:r>
+      <w:bookmarkEnd w:id="7"/>
     </w:p>
     <w:p>
       <w:pPr>
@@ -2047,6 +2662,7 @@
           <w:lang w:val="en-US"/>
         </w:rPr>
       </w:pPr>
+      <w:bookmarkStart w:id="8" w:name="_Toc191045886"/>
       <w:r>
         <w:rPr>
           <w:lang w:val="en-US"/>
@@ -2065,6 +2681,7 @@
         </w:rPr>
         <w:t>escription:</w:t>
       </w:r>
+      <w:bookmarkEnd w:id="8"/>
     </w:p>
     <w:p>
       <w:pPr>
@@ -2182,12 +2799,14 @@
           <w:lang w:val="en-US"/>
         </w:rPr>
       </w:pPr>
+      <w:bookmarkStart w:id="9" w:name="_Toc191045887"/>
       <w:r>
         <w:rPr>
           <w:lang w:val="en-US"/>
         </w:rPr>
         <w:t>Preparation</w:t>
       </w:r>
+      <w:bookmarkEnd w:id="9"/>
     </w:p>
     <w:p>
       <w:pPr>
@@ -2219,8 +2838,17 @@
           <w:b/>
           <w:lang w:val="en-US"/>
         </w:rPr>
-        <w:t>01 - scenario 01 - preparation.sql</w:t>
-      </w:r>
+        <w:t xml:space="preserve">01 - scenario 01 - </w:t>
+      </w:r>
+      <w:proofErr w:type="spellStart"/>
+      <w:r>
+        <w:rPr>
+          <w:b/>
+          <w:lang w:val="en-US"/>
+        </w:rPr>
+        <w:t>preparation.sql</w:t>
+      </w:r>
+      <w:proofErr w:type="spellEnd"/>
       <w:r>
         <w:rPr>
           <w:lang w:val="en-US"/>
@@ -2252,8 +2880,17 @@
           <w:b/>
           <w:lang w:val="en-US"/>
         </w:rPr>
-        <w:t>02 - scenario 01 - user defined function.sql</w:t>
-      </w:r>
+        <w:t xml:space="preserve">02 - scenario 01 - user defined </w:t>
+      </w:r>
+      <w:proofErr w:type="spellStart"/>
+      <w:r>
+        <w:rPr>
+          <w:b/>
+          <w:lang w:val="en-US"/>
+        </w:rPr>
+        <w:t>function.sql</w:t>
+      </w:r>
+      <w:proofErr w:type="spellEnd"/>
       <w:r>
         <w:rPr>
           <w:lang w:val="en-US"/>
@@ -2266,12 +2903,14 @@
         </w:rPr>
         <w:t xml:space="preserve"> [</w:t>
       </w:r>
+      <w:proofErr w:type="spellStart"/>
       <w:r>
         <w:rPr>
           <w:lang w:val="en-US"/>
         </w:rPr>
         <w:t>dbo</w:t>
       </w:r>
+      <w:proofErr w:type="spellEnd"/>
       <w:r>
         <w:rPr>
           <w:lang w:val="en-US"/>
@@ -2290,12 +2929,14 @@
         </w:rPr>
         <w:t>[</w:t>
       </w:r>
+      <w:proofErr w:type="spellStart"/>
       <w:r>
         <w:rPr>
           <w:lang w:val="en-US"/>
         </w:rPr>
         <w:t>calculate_customer_category</w:t>
       </w:r>
+      <w:proofErr w:type="spellEnd"/>
       <w:r>
         <w:rPr>
           <w:lang w:val="en-US"/>
@@ -2321,8 +2962,31 @@
           <w:b/>
           <w:lang w:val="en-US"/>
         </w:rPr>
-        <w:t>02 - scenario 01 - verify function.sql</w:t>
-      </w:r>
+        <w:t>0</w:t>
+      </w:r>
+      <w:r>
+        <w:rPr>
+          <w:b/>
+          <w:lang w:val="en-US"/>
+        </w:rPr>
+        <w:t>2</w:t>
+      </w:r>
+      <w:r>
+        <w:rPr>
+          <w:b/>
+          <w:lang w:val="en-US"/>
+        </w:rPr>
+        <w:t xml:space="preserve"> - scenario 01 - verify </w:t>
+      </w:r>
+      <w:proofErr w:type="spellStart"/>
+      <w:r>
+        <w:rPr>
+          <w:b/>
+          <w:lang w:val="en-US"/>
+        </w:rPr>
+        <w:t>function.sql</w:t>
+      </w:r>
+      <w:proofErr w:type="spellEnd"/>
       <w:r>
         <w:rPr>
           <w:lang w:val="en-US"/>
@@ -2348,8 +3012,17 @@
           <w:b/>
           <w:lang w:val="en-US"/>
         </w:rPr>
-        <w:t>03 - scenario 01 - get_customer_classification.sql</w:t>
-      </w:r>
+        <w:t xml:space="preserve">03 - scenario 01 - </w:t>
+      </w:r>
+      <w:proofErr w:type="spellStart"/>
+      <w:r>
+        <w:rPr>
+          <w:b/>
+          <w:lang w:val="en-US"/>
+        </w:rPr>
+        <w:t>get_customer_classification.sql</w:t>
+      </w:r>
+      <w:proofErr w:type="spellEnd"/>
       <w:r>
         <w:rPr>
           <w:lang w:val="en-US"/>
@@ -2413,6 +3086,44 @@
           <w:lang w:val="en-US"/>
         </w:rPr>
         <w:t>”.</w:t>
+      </w:r>
+    </w:p>
+    <w:p>
+      <w:pPr>
+        <w:pStyle w:val="Aufzhlungszeichen"/>
+        <w:tabs>
+          <w:tab w:val="clear" w:pos="360"/>
+          <w:tab w:val="num" w:pos="720"/>
+        </w:tabs>
+        <w:ind w:left="720"/>
+        <w:rPr>
+          <w:lang w:val="en-US"/>
+        </w:rPr>
+      </w:pPr>
+      <w:r>
+        <w:rPr>
+          <w:lang w:val="en-US"/>
+        </w:rPr>
+        <w:t>It may be necessary to adjust parameters such as drive letters individually.</w:t>
+      </w:r>
+    </w:p>
+    <w:p>
+      <w:pPr>
+        <w:pStyle w:val="Aufzhlungszeichen"/>
+        <w:tabs>
+          <w:tab w:val="clear" w:pos="360"/>
+          <w:tab w:val="num" w:pos="720"/>
+        </w:tabs>
+        <w:ind w:left="720"/>
+        <w:rPr>
+          <w:lang w:val="en-US"/>
+        </w:rPr>
+      </w:pPr>
+      <w:r>
+        <w:rPr>
+          <w:lang w:val="en-US"/>
+        </w:rPr>
+        <w:t>For the "Logical Disk" instance, select the drive on which your system database TEMPDB is located.</w:t>
       </w:r>
     </w:p>
     <w:p>
@@ -2471,7 +3182,21 @@
         <w:rPr>
           <w:lang w:val="en-US"/>
         </w:rPr>
-        <w:t>file “scenario 01.cmd from the folder “SQL ostress”</w:t>
+        <w:t xml:space="preserve">file “scenario 01.cmd from the folder “SQL </w:t>
+      </w:r>
+      <w:proofErr w:type="spellStart"/>
+      <w:r>
+        <w:rPr>
+          <w:lang w:val="en-US"/>
+        </w:rPr>
+        <w:t>ostress</w:t>
+      </w:r>
+      <w:proofErr w:type="spellEnd"/>
+      <w:r>
+        <w:rPr>
+          <w:lang w:val="en-US"/>
+        </w:rPr>
+        <w:t>”</w:t>
       </w:r>
     </w:p>
     <w:p>
@@ -2502,6 +3227,7 @@
           <w:lang w:val="en-US"/>
         </w:rPr>
       </w:pPr>
+      <w:bookmarkStart w:id="10" w:name="_Toc191045888"/>
       <w:r>
         <w:rPr>
           <w:lang w:val="en-US"/>
@@ -2509,6 +3235,7 @@
         <w:lastRenderedPageBreak/>
         <w:t>Scenario #2</w:t>
       </w:r>
+      <w:bookmarkEnd w:id="10"/>
     </w:p>
     <w:p>
       <w:pPr>
@@ -2517,12 +3244,14 @@
           <w:lang w:val="en-US"/>
         </w:rPr>
       </w:pPr>
+      <w:bookmarkStart w:id="11" w:name="_Toc191045889"/>
       <w:r>
         <w:rPr>
           <w:lang w:val="en-US"/>
         </w:rPr>
         <w:t>Problem / Description</w:t>
       </w:r>
+      <w:bookmarkEnd w:id="11"/>
     </w:p>
     <w:p>
       <w:pPr>
@@ -2626,12 +3355,14 @@
           <w:lang w:val="en-US"/>
         </w:rPr>
       </w:pPr>
+      <w:bookmarkStart w:id="12" w:name="_Toc191045890"/>
       <w:r>
         <w:rPr>
           <w:lang w:val="en-US"/>
         </w:rPr>
         <w:t>Preparation</w:t>
       </w:r>
+      <w:bookmarkEnd w:id="12"/>
     </w:p>
     <w:p>
       <w:pPr>
@@ -2665,8 +3396,95 @@
           <w:b/>
           <w:lang w:val="en-US"/>
         </w:rPr>
-        <w:t xml:space="preserve"> - preparation.sql</w:t>
-      </w:r>
+        <w:t xml:space="preserve"> - </w:t>
+      </w:r>
+      <w:proofErr w:type="spellStart"/>
+      <w:r>
+        <w:rPr>
+          <w:b/>
+          <w:lang w:val="en-US"/>
+        </w:rPr>
+        <w:t>preparation.sql</w:t>
+      </w:r>
+      <w:proofErr w:type="spellEnd"/>
+      <w:r>
+        <w:rPr>
+          <w:lang w:val="en-US"/>
+        </w:rPr>
+        <w:t>” from the folder “Scenario 02” to implement all tables, indexes and constraints</w:t>
+      </w:r>
+    </w:p>
+    <w:p>
+      <w:pPr>
+        <w:pStyle w:val="Aufzhlungszeichen"/>
+        <w:rPr>
+          <w:lang w:val="en-US"/>
+        </w:rPr>
+      </w:pPr>
+      <w:r>
+        <w:rPr>
+          <w:lang w:val="en-US"/>
+        </w:rPr>
+        <w:t>Execute the script “</w:t>
+      </w:r>
+      <w:r>
+        <w:rPr>
+          <w:b/>
+          <w:lang w:val="en-US"/>
+        </w:rPr>
+        <w:t>02 - scenario 0</w:t>
+      </w:r>
+      <w:r>
+        <w:rPr>
+          <w:b/>
+          <w:lang w:val="en-US"/>
+        </w:rPr>
+        <w:t>2</w:t>
+      </w:r>
+      <w:r>
+        <w:rPr>
+          <w:b/>
+          <w:lang w:val="en-US"/>
+        </w:rPr>
+        <w:t xml:space="preserve"> </w:t>
+      </w:r>
+      <w:r>
+        <w:rPr>
+          <w:b/>
+          <w:lang w:val="en-US"/>
+        </w:rPr>
+        <w:t>–</w:t>
+      </w:r>
+      <w:r>
+        <w:rPr>
+          <w:b/>
+          <w:lang w:val="en-US"/>
+        </w:rPr>
+        <w:t xml:space="preserve"> </w:t>
+      </w:r>
+      <w:r>
+        <w:rPr>
+          <w:b/>
+          <w:lang w:val="en-US"/>
+        </w:rPr>
+        <w:t xml:space="preserve">maintenance </w:t>
+      </w:r>
+      <w:proofErr w:type="spellStart"/>
+      <w:r>
+        <w:rPr>
+          <w:b/>
+          <w:lang w:val="en-US"/>
+        </w:rPr>
+        <w:t>procedure</w:t>
+      </w:r>
+      <w:r>
+        <w:rPr>
+          <w:b/>
+          <w:lang w:val="en-US"/>
+        </w:rPr>
+        <w:t>.sql</w:t>
+      </w:r>
+      <w:proofErr w:type="spellEnd"/>
       <w:r>
         <w:rPr>
           <w:lang w:val="en-US"/>
@@ -2683,19 +3501,65 @@
         <w:rPr>
           <w:lang w:val="en-US"/>
         </w:rPr>
-        <w:t xml:space="preserve">” to implement all </w:t>
-      </w:r>
-      <w:r>
-        <w:rPr>
-          <w:lang w:val="en-US"/>
-        </w:rPr>
-        <w:t xml:space="preserve">tables, </w:t>
-      </w:r>
-      <w:r>
-        <w:rPr>
-          <w:lang w:val="en-US"/>
-        </w:rPr>
-        <w:t>indexes and constraints</w:t>
+        <w:t xml:space="preserve">” to implement the </w:t>
+      </w:r>
+      <w:r>
+        <w:rPr>
+          <w:lang w:val="en-US"/>
+        </w:rPr>
+        <w:t xml:space="preserve">stored procedure </w:t>
+      </w:r>
+      <w:r>
+        <w:rPr>
+          <w:lang w:val="en-US"/>
+        </w:rPr>
+        <w:t>[</w:t>
+      </w:r>
+      <w:proofErr w:type="spellStart"/>
+      <w:r>
+        <w:rPr>
+          <w:lang w:val="en-US"/>
+        </w:rPr>
+        <w:t>dbo</w:t>
+      </w:r>
+      <w:proofErr w:type="spellEnd"/>
+      <w:r>
+        <w:rPr>
+          <w:lang w:val="en-US"/>
+        </w:rPr>
+        <w:t>]</w:t>
+      </w:r>
+      <w:r>
+        <w:rPr>
+          <w:lang w:val="en-US"/>
+        </w:rPr>
+        <w:t>.</w:t>
+      </w:r>
+      <w:r>
+        <w:rPr>
+          <w:lang w:val="en-US"/>
+        </w:rPr>
+        <w:t>[</w:t>
+      </w:r>
+      <w:proofErr w:type="spellStart"/>
+      <w:r>
+        <w:rPr>
+          <w:lang w:val="en-US"/>
+        </w:rPr>
+        <w:t>jobqueue_delete</w:t>
+      </w:r>
+      <w:proofErr w:type="spellEnd"/>
+      <w:r>
+        <w:rPr>
+          <w:lang w:val="en-US"/>
+        </w:rPr>
+        <w:t>]</w:t>
+      </w:r>
+      <w:r>
+        <w:rPr>
+          <w:lang w:val="en-US"/>
+        </w:rPr>
+        <w:t>.</w:t>
       </w:r>
     </w:p>
     <w:p>
@@ -2709,21 +3573,27 @@
         <w:rPr>
           <w:lang w:val="en-US"/>
         </w:rPr>
-        <w:t>Execute the script “</w:t>
-      </w:r>
-      <w:r>
-        <w:rPr>
-          <w:b/>
-          <w:lang w:val="en-US"/>
-        </w:rPr>
-        <w:t>02 - scenario 0</w:t>
-      </w:r>
-      <w:r>
-        <w:rPr>
-          <w:b/>
-          <w:lang w:val="en-US"/>
-        </w:rPr>
-        <w:t>2</w:t>
+        <w:t>Open the script</w:t>
+      </w:r>
+      <w:r>
+        <w:rPr>
+          <w:lang w:val="en-US"/>
+        </w:rPr>
+        <w:t xml:space="preserve"> “</w:t>
+      </w:r>
+      <w:r>
+        <w:rPr>
+          <w:b/>
+          <w:lang w:val="en-US"/>
+        </w:rPr>
+        <w:t xml:space="preserve">02 - scenario 01 </w:t>
+      </w:r>
+      <w:r>
+        <w:rPr>
+          <w:b/>
+          <w:lang w:val="en-US"/>
+        </w:rPr>
+        <w:t>–</w:t>
       </w:r>
       <w:r>
         <w:rPr>
@@ -2737,21 +3607,15 @@
           <w:b/>
           <w:lang w:val="en-US"/>
         </w:rPr>
-        <w:t>–</w:t>
-      </w:r>
-      <w:r>
-        <w:rPr>
-          <w:b/>
-          <w:lang w:val="en-US"/>
-        </w:rPr>
-        <w:t xml:space="preserve"> </w:t>
-      </w:r>
-      <w:r>
-        <w:rPr>
-          <w:b/>
-          <w:lang w:val="en-US"/>
-        </w:rPr>
-        <w:t>maintenance procedure</w:t>
+        <w:t xml:space="preserve">stress </w:t>
+      </w:r>
+      <w:proofErr w:type="spellStart"/>
+      <w:r>
+        <w:rPr>
+          <w:b/>
+          <w:lang w:val="en-US"/>
+        </w:rPr>
+        <w:t>query</w:t>
       </w:r>
       <w:r>
         <w:rPr>
@@ -2760,133 +3624,7 @@
         </w:rPr>
         <w:t>.sql</w:t>
       </w:r>
-      <w:r>
-        <w:rPr>
-          <w:lang w:val="en-US"/>
-        </w:rPr>
-        <w:t>” from the folder “Scenario 0</w:t>
-      </w:r>
-      <w:r>
-        <w:rPr>
-          <w:lang w:val="en-US"/>
-        </w:rPr>
-        <w:t>2</w:t>
-      </w:r>
-      <w:r>
-        <w:rPr>
-          <w:lang w:val="en-US"/>
-        </w:rPr>
-        <w:t xml:space="preserve">” to implement the </w:t>
-      </w:r>
-      <w:r>
-        <w:rPr>
-          <w:lang w:val="en-US"/>
-        </w:rPr>
-        <w:t xml:space="preserve">stored procedure </w:t>
-      </w:r>
-      <w:r>
-        <w:rPr>
-          <w:lang w:val="en-US"/>
-        </w:rPr>
-        <w:t>[</w:t>
-      </w:r>
-      <w:r>
-        <w:rPr>
-          <w:lang w:val="en-US"/>
-        </w:rPr>
-        <w:t>dbo</w:t>
-      </w:r>
-      <w:r>
-        <w:rPr>
-          <w:lang w:val="en-US"/>
-        </w:rPr>
-        <w:t>]</w:t>
-      </w:r>
-      <w:r>
-        <w:rPr>
-          <w:lang w:val="en-US"/>
-        </w:rPr>
-        <w:t>.</w:t>
-      </w:r>
-      <w:r>
-        <w:rPr>
-          <w:lang w:val="en-US"/>
-        </w:rPr>
-        <w:t>[</w:t>
-      </w:r>
-      <w:r>
-        <w:rPr>
-          <w:lang w:val="en-US"/>
-        </w:rPr>
-        <w:t>jobqueue_delete</w:t>
-      </w:r>
-      <w:r>
-        <w:rPr>
-          <w:lang w:val="en-US"/>
-        </w:rPr>
-        <w:t>]</w:t>
-      </w:r>
-      <w:r>
-        <w:rPr>
-          <w:lang w:val="en-US"/>
-        </w:rPr>
-        <w:t>.</w:t>
-      </w:r>
-    </w:p>
-    <w:p>
-      <w:pPr>
-        <w:pStyle w:val="Aufzhlungszeichen"/>
-        <w:rPr>
-          <w:lang w:val="en-US"/>
-        </w:rPr>
-      </w:pPr>
-      <w:r>
-        <w:rPr>
-          <w:lang w:val="en-US"/>
-        </w:rPr>
-        <w:t>Open the script</w:t>
-      </w:r>
-      <w:r>
-        <w:rPr>
-          <w:lang w:val="en-US"/>
-        </w:rPr>
-        <w:t xml:space="preserve"> “</w:t>
-      </w:r>
-      <w:r>
-        <w:rPr>
-          <w:b/>
-          <w:lang w:val="en-US"/>
-        </w:rPr>
-        <w:t xml:space="preserve">02 - scenario 01 </w:t>
-      </w:r>
-      <w:r>
-        <w:rPr>
-          <w:b/>
-          <w:lang w:val="en-US"/>
-        </w:rPr>
-        <w:t>–</w:t>
-      </w:r>
-      <w:r>
-        <w:rPr>
-          <w:b/>
-          <w:lang w:val="en-US"/>
-        </w:rPr>
-        <w:t xml:space="preserve"> </w:t>
-      </w:r>
-      <w:r>
-        <w:rPr>
-          <w:b/>
-          <w:lang w:val="en-US"/>
-        </w:rPr>
-        <w:t>stress query</w:t>
-      </w:r>
-      <w:r>
-        <w:rPr>
-          <w:b/>
-          <w:lang w:val="en-US"/>
-        </w:rPr>
-        <w:t>.sql</w:t>
-      </w:r>
+      <w:proofErr w:type="spellEnd"/>
       <w:r>
         <w:rPr>
           <w:lang w:val="en-US"/>
@@ -4829,6 +5567,7 @@
   <w:style w:type="character" w:default="1" w:styleId="Absatz-Standardschriftart">
     <w:name w:val="Default Paragraph Font"/>
     <w:uiPriority w:val="1"/>
+    <w:semiHidden/>
     <w:unhideWhenUsed/>
   </w:style>
   <w:style w:type="table" w:default="1" w:styleId="NormaleTabelle">

</xml_diff>

<commit_message>
2025-02-22 - Finalizing Scenario 02
</commit_message>
<xml_diff>
--- a/01 - Documents and Preparation/02 - Handout for Practice Exercises.docx
+++ b/01 - Documents and Preparation/02 - Handout for Practice Exercises.docx
@@ -3704,6 +3704,33 @@
           <w:lang w:val="en-US"/>
         </w:rPr>
         <w:t>Execute the previously opened stress query and watch the metrics.</w:t>
+      </w:r>
+    </w:p>
+    <w:p>
+      <w:pPr>
+        <w:pStyle w:val="Aufzhlungszeichen"/>
+        <w:rPr>
+          <w:lang w:val="en-US"/>
+        </w:rPr>
+      </w:pPr>
+      <w:r>
+        <w:rPr>
+          <w:lang w:val="en-US"/>
+        </w:rPr>
+        <w:t>Load “</w:t>
+      </w:r>
+      <w:r>
+        <w:rPr>
+          <w:b/>
+          <w:lang w:val="en-US"/>
+        </w:rPr>
+        <w:t>Workshop – Scenario 02.json</w:t>
+      </w:r>
+      <w:r>
+        <w:rPr>
+          <w:lang w:val="en-US"/>
+        </w:rPr>
+        <w:t>” in SQLQueryStress and check the metrics.</w:t>
       </w:r>
     </w:p>
     <w:sectPr>

</xml_diff>